<commit_message>
Más actualizaciones de los reports
</commit_message>
<xml_diff>
--- a/reports/C2/Group/D01/InformeAnalisisD01_Group.docx
+++ b/reports/C2/Group/D01/InformeAnalisisD01_Group.docx
@@ -296,7 +296,19 @@
           <w:sz w:val="22"/>
           <w:szCs w:val="22"/>
         </w:rPr>
-        <w:t>02</w:t>
+        <w:t>0</w:t>
+      </w:r>
+      <w:r>
+        <w:rPr>
+          <w:b/>
+          <w:bCs/>
+          <w:i/>
+          <w:iCs/>
+          <w:color w:val="auto"/>
+          <w:sz w:val="22"/>
+          <w:szCs w:val="22"/>
+        </w:rPr>
+        <w:t>3</w:t>
       </w:r>
       <w:r>
         <w:rPr>
@@ -1258,13 +1270,16 @@
               <w:jc w:val="center"/>
             </w:pPr>
             <w:r>
-              <w:t>18</w:t>
+              <w:t>03</w:t>
             </w:r>
             <w:r>
               <w:t>/</w:t>
             </w:r>
             <w:r>
-              <w:t>02</w:t>
+              <w:t>0</w:t>
+            </w:r>
+            <w:r>
+              <w:t>7</w:t>
             </w:r>
             <w:r>
               <w:t>/2025</w:t>
@@ -1280,7 +1295,13 @@
               <w:jc w:val="center"/>
             </w:pPr>
             <w:r>
-              <w:t>1.1</w:t>
+              <w:t>2</w:t>
+            </w:r>
+            <w:r>
+              <w:t>.</w:t>
+            </w:r>
+            <w:r>
+              <w:t>0</w:t>
             </w:r>
           </w:p>
         </w:tc>
@@ -1293,51 +1314,7 @@
               <w:jc w:val="center"/>
             </w:pPr>
             <w:r>
-              <w:t>Creación de la propuesta a la espera de una respuesta por el docente</w:t>
-            </w:r>
-          </w:p>
-        </w:tc>
-      </w:tr>
-      <w:tr>
-        <w:trPr>
-          <w:trHeight w:val="388"/>
-        </w:trPr>
-        <w:tc>
-          <w:tcPr>
-            <w:tcW w:w="1560" w:type="dxa"/>
-          </w:tcPr>
-          <w:p>
-            <w:pPr>
-              <w:jc w:val="center"/>
-            </w:pPr>
-            <w:r>
-              <w:t>19/02/2025</w:t>
-            </w:r>
-          </w:p>
-        </w:tc>
-        <w:tc>
-          <w:tcPr>
-            <w:tcW w:w="1260" w:type="dxa"/>
-          </w:tcPr>
-          <w:p>
-            <w:pPr>
-              <w:jc w:val="center"/>
-            </w:pPr>
-            <w:r>
-              <w:t>2.0</w:t>
-            </w:r>
-          </w:p>
-        </w:tc>
-        <w:tc>
-          <w:tcPr>
-            <w:tcW w:w="5980" w:type="dxa"/>
-          </w:tcPr>
-          <w:p>
-            <w:pPr>
-              <w:jc w:val="center"/>
-            </w:pPr>
-            <w:r>
-              <w:t>Actualización con la respuesta del docente</w:t>
+              <w:t>Finalización del documento</w:t>
             </w:r>
           </w:p>
         </w:tc>

</xml_diff>